<commit_message>
webservice map and linux
</commit_message>
<xml_diff>
--- a/5、linux/10、外网访问tomcat activemq 以及开机尝试.docx
+++ b/5、linux/10、外网访问tomcat activemq 以及开机尝试.docx
@@ -759,6 +759,7 @@
       <w:pPr>
         <w:pStyle w:val="2"/>
         <w:rPr>
+          <w:rFonts w:hint="eastAsia"/>
           <w:b w:val="0"/>
           <w:bCs w:val="0"/>
           <w:color w:val="FF0000"/>
@@ -851,6 +852,63 @@
         </w:rPr>
         <w:t>可以上外网）</w:t>
       </w:r>
+      <w:r>
+        <w:rPr>
+          <w:rFonts w:hint="eastAsia"/>
+          <w:b w:val="0"/>
+          <w:bCs w:val="0"/>
+          <w:color w:val="FF0000"/>
+        </w:rPr>
+        <w:t>，</w:t>
+      </w:r>
+      <w:r>
+        <w:rPr>
+          <w:b w:val="0"/>
+          <w:bCs w:val="0"/>
+          <w:color w:val="FF0000"/>
+          <w:highlight w:val="green"/>
+        </w:rPr>
+        <w:t>下面这种配置完全可以提供给</w:t>
+      </w:r>
+      <w:r>
+        <w:rPr>
+          <w:rFonts w:hint="eastAsia"/>
+          <w:b w:val="0"/>
+          <w:bCs w:val="0"/>
+          <w:color w:val="FF0000"/>
+          <w:highlight w:val="green"/>
+        </w:rPr>
+        <w:t>局域网</w:t>
+      </w:r>
+      <w:r>
+        <w:rPr>
+          <w:b w:val="0"/>
+          <w:bCs w:val="0"/>
+          <w:color w:val="FF0000"/>
+          <w:highlight w:val="green"/>
+        </w:rPr>
+        <w:t>下的其他朋友操作</w:t>
+      </w:r>
+      <w:r>
+        <w:rPr>
+          <w:b w:val="0"/>
+          <w:bCs w:val="0"/>
+          <w:color w:val="FF0000"/>
+          <w:highlight w:val="green"/>
+        </w:rPr>
+        <w:t>linux</w:t>
+      </w:r>
+      <w:r>
+        <w:rPr>
+          <w:b w:val="0"/>
+          <w:bCs w:val="0"/>
+          <w:color w:val="FF0000"/>
+          <w:highlight w:val="green"/>
+        </w:rPr>
+        <w:t>，以及里面的端口，只要配置即可</w:t>
+      </w:r>
+      <w:bookmarkStart w:id="0" w:name="_GoBack"/>
+      <w:bookmarkEnd w:id="0"/>
     </w:p>
     <w:p>
       <w:r>
@@ -1580,6 +1638,9 @@
     <w:p>
       <w:pPr>
         <w:pStyle w:val="2"/>
+        <w:rPr>
+          <w:highlight w:val="yellow"/>
+        </w:rPr>
       </w:pPr>
       <w:r>
         <w:rPr>
@@ -1637,6 +1698,32 @@
           <w:highlight w:val="yellow"/>
         </w:rPr>
         <w:t>我使用上面中的</w:t>
+      </w:r>
+      <w:r>
+        <w:rPr>
+          <w:rFonts w:hint="eastAsia"/>
+          <w:highlight w:val="yellow"/>
+        </w:rPr>
+        <w:t>na</w:t>
+      </w:r>
+      <w:r>
+        <w:rPr>
+          <w:highlight w:val="yellow"/>
+        </w:rPr>
+        <w:t>t</w:t>
+      </w:r>
+      <w:r>
+        <w:rPr>
+          <w:rFonts w:hint="eastAsia"/>
+          <w:highlight w:val="yellow"/>
+        </w:rPr>
+        <w:t>中</w:t>
+      </w:r>
+      <w:r>
+        <w:rPr>
+          <w:highlight w:val="yellow"/>
+        </w:rPr>
+        <w:t>的</w:t>
       </w:r>
       <w:r>
         <w:rPr>
@@ -2691,15 +2778,8 @@
         </w:rPr>
         <w:t>机</w:t>
       </w:r>
-      <w:bookmarkStart w:id="0" w:name="_GoBack"/>
-      <w:bookmarkEnd w:id="0"/>
-    </w:p>
-    <w:p>
-      <w:pPr>
-        <w:rPr>
-          <w:rFonts w:hint="eastAsia"/>
-        </w:rPr>
-      </w:pPr>
+    </w:p>
+    <w:p>
       <w:r>
         <w:rPr>
           <w:noProof/>

</xml_diff>